<commit_message>
Update New Microsoft Word Document.docx
</commit_message>
<xml_diff>
--- a/New Microsoft Word Document.docx
+++ b/New Microsoft Word Document.docx
@@ -4,9 +4,217 @@
   <w:body>
     <w:p>
       <w:r>
+        <w:t xml:space="preserve">Medicion Empirica </w:t>
+      </w:r>
+      <w:r>
+        <w:t>Backtraking</w:t>
+      </w:r>
+    </w:p>
+    <w:tbl>
+      <w:tblPr>
+        <w:tblStyle w:val="TableGrid"/>
+        <w:tblW w:w="0" w:type="auto"/>
+        <w:tblLook w:val="04A0" w:firstRow="1" w:lastRow="0" w:firstColumn="1" w:lastColumn="0" w:noHBand="0" w:noVBand="1"/>
+      </w:tblPr>
+      <w:tblGrid>
+        <w:gridCol w:w="4675"/>
+        <w:gridCol w:w="4675"/>
+      </w:tblGrid>
+      <w:tr>
+        <w:tc>
+          <w:tcPr>
+            <w:tcW w:w="4675" w:type="dxa"/>
+          </w:tcPr>
+          <w:p>
+            <w:r>
+              <w:t>5</w:t>
+            </w:r>
+          </w:p>
+        </w:tc>
+        <w:tc>
+          <w:tcPr>
+            <w:tcW w:w="4675" w:type="dxa"/>
+          </w:tcPr>
+          <w:p>
+            <w:r>
+              <w:t>4</w:t>
+            </w:r>
+          </w:p>
+        </w:tc>
+      </w:tr>
+      <w:tr>
+        <w:tc>
+          <w:tcPr>
+            <w:tcW w:w="4675" w:type="dxa"/>
+          </w:tcPr>
+          <w:p>
+            <w:r>
+              <w:t>80.82496237</w:t>
+            </w:r>
+          </w:p>
+        </w:tc>
+        <w:tc>
+          <w:tcPr>
+            <w:tcW w:w="4675" w:type="dxa"/>
+          </w:tcPr>
+          <w:p>
+            <w:r>
+              <w:t>1.14162230</w:t>
+            </w:r>
+          </w:p>
+        </w:tc>
+      </w:tr>
+      <w:tr>
+        <w:tc>
+          <w:tcPr>
+            <w:tcW w:w="4675" w:type="dxa"/>
+          </w:tcPr>
+          <w:p>
+            <w:r>
+              <w:t>83.39252018</w:t>
+            </w:r>
+          </w:p>
+        </w:tc>
+        <w:tc>
+          <w:tcPr>
+            <w:tcW w:w="4675" w:type="dxa"/>
+          </w:tcPr>
+          <w:p>
+            <w:r>
+              <w:t>1.14182686</w:t>
+            </w:r>
+          </w:p>
+        </w:tc>
+      </w:tr>
+      <w:tr>
+        <w:tc>
+          <w:tcPr>
+            <w:tcW w:w="4675" w:type="dxa"/>
+          </w:tcPr>
+          <w:p>
+            <w:r>
+              <w:t>83.53015661</w:t>
+            </w:r>
+          </w:p>
+        </w:tc>
+        <w:tc>
+          <w:tcPr>
+            <w:tcW w:w="4675" w:type="dxa"/>
+          </w:tcPr>
+          <w:p>
+            <w:r>
+              <w:t>1.15729999</w:t>
+            </w:r>
+          </w:p>
+        </w:tc>
+      </w:tr>
+    </w:tbl>
+    <w:p/>
+    <w:p>
+      <w:r>
         <w:t>Medicion Empirica Fuerza Bruta</w:t>
       </w:r>
     </w:p>
+    <w:tbl>
+      <w:tblPr>
+        <w:tblStyle w:val="TableGrid"/>
+        <w:tblW w:w="0" w:type="auto"/>
+        <w:tblLook w:val="04A0" w:firstRow="1" w:lastRow="0" w:firstColumn="1" w:lastColumn="0" w:noHBand="0" w:noVBand="1"/>
+      </w:tblPr>
+      <w:tblGrid>
+        <w:gridCol w:w="4675"/>
+        <w:gridCol w:w="4675"/>
+      </w:tblGrid>
+      <w:tr>
+        <w:tc>
+          <w:tcPr>
+            <w:tcW w:w="4675" w:type="dxa"/>
+          </w:tcPr>
+          <w:p>
+            <w:r>
+              <w:t>5</w:t>
+            </w:r>
+          </w:p>
+        </w:tc>
+        <w:tc>
+          <w:tcPr>
+            <w:tcW w:w="4675" w:type="dxa"/>
+          </w:tcPr>
+          <w:p>
+            <w:r>
+              <w:t>4</w:t>
+            </w:r>
+          </w:p>
+        </w:tc>
+      </w:tr>
+      <w:tr>
+        <w:tc>
+          <w:tcPr>
+            <w:tcW w:w="4675" w:type="dxa"/>
+          </w:tcPr>
+          <w:p>
+            <w:r>
+              <w:t>97.87200903</w:t>
+            </w:r>
+          </w:p>
+        </w:tc>
+        <w:tc>
+          <w:tcPr>
+            <w:tcW w:w="4675" w:type="dxa"/>
+          </w:tcPr>
+          <w:p>
+            <w:r>
+              <w:t>1.20420503</w:t>
+            </w:r>
+          </w:p>
+        </w:tc>
+      </w:tr>
+      <w:tr>
+        <w:tc>
+          <w:tcPr>
+            <w:tcW w:w="4675" w:type="dxa"/>
+          </w:tcPr>
+          <w:p>
+            <w:r>
+              <w:t>96.70428109</w:t>
+            </w:r>
+          </w:p>
+        </w:tc>
+        <w:tc>
+          <w:tcPr>
+            <w:tcW w:w="4675" w:type="dxa"/>
+          </w:tcPr>
+          <w:p>
+            <w:r>
+              <w:t>1.20631909</w:t>
+            </w:r>
+          </w:p>
+        </w:tc>
+      </w:tr>
+      <w:tr>
+        <w:tc>
+          <w:tcPr>
+            <w:tcW w:w="4675" w:type="dxa"/>
+          </w:tcPr>
+          <w:p>
+            <w:r>
+              <w:t>96.40258026</w:t>
+            </w:r>
+          </w:p>
+        </w:tc>
+        <w:tc>
+          <w:tcPr>
+            <w:tcW w:w="4675" w:type="dxa"/>
+          </w:tcPr>
+          <w:p>
+            <w:r>
+              <w:t>1.21977999</w:t>
+            </w:r>
+          </w:p>
+        </w:tc>
+      </w:tr>
+    </w:tbl>
+    <w:p/>
     <w:sectPr>
       <w:pgSz w:w="12240" w:h="15840"/>
       <w:pgMar w:top="1440" w:right="1440" w:bottom="1440" w:left="1440" w:header="720" w:footer="720" w:gutter="0"/>
@@ -443,6 +651,25 @@
     <w:semiHidden/>
     <w:unhideWhenUsed/>
   </w:style>
+  <w:style w:type="table" w:styleId="TableGrid">
+    <w:name w:val="Table Grid"/>
+    <w:basedOn w:val="TableNormal"/>
+    <w:uiPriority w:val="39"/>
+    <w:rsid w:val="003A19F2"/>
+    <w:pPr>
+      <w:spacing w:after="0" w:line="240" w:lineRule="auto"/>
+    </w:pPr>
+    <w:tblPr>
+      <w:tblBorders>
+        <w:top w:val="single" w:sz="4" w:space="0" w:color="auto"/>
+        <w:left w:val="single" w:sz="4" w:space="0" w:color="auto"/>
+        <w:bottom w:val="single" w:sz="4" w:space="0" w:color="auto"/>
+        <w:right w:val="single" w:sz="4" w:space="0" w:color="auto"/>
+        <w:insideH w:val="single" w:sz="4" w:space="0" w:color="auto"/>
+        <w:insideV w:val="single" w:sz="4" w:space="0" w:color="auto"/>
+      </w:tblBorders>
+    </w:tblPr>
+  </w:style>
 </w:styles>
 </file>
 

</xml_diff>